<commit_message>
Se corrigio el contador, ya cuenta hata cero, falta que cuente hasta 8. Revisar los topes (limites inferior y superior).
</commit_message>
<xml_diff>
--- a/Practica1.docx
+++ b/Practica1.docx
@@ -11872,6 +11872,71 @@
     </w:p>
     <w:p>
       <w:pPr>
+        <w:jc w:val="center"/>
+        <w:rPr>
+          <w:b/>
+        </w:rPr>
+      </w:pPr>
+      <w:r>
+        <w:rPr>
+          <w:b/>
+          <w:noProof/>
+          <w:lang w:eastAsia="es-MX"/>
+        </w:rPr>
+        <w:drawing>
+          <wp:inline distT="0" distB="0" distL="0" distR="0">
+            <wp:extent cx="4276725" cy="3945255"/>
+            <wp:effectExtent l="0" t="0" r="9525" b="0"/>
+            <wp:docPr id="6" name="Picture 6"/>
+            <wp:cNvGraphicFramePr>
+              <a:graphicFrameLocks xmlns:a="http://schemas.openxmlformats.org/drawingml/2006/main" noChangeAspect="1"/>
+            </wp:cNvGraphicFramePr>
+            <a:graphic xmlns:a="http://schemas.openxmlformats.org/drawingml/2006/main">
+              <a:graphicData uri="http://schemas.openxmlformats.org/drawingml/2006/picture">
+                <pic:pic xmlns:pic="http://schemas.openxmlformats.org/drawingml/2006/picture">
+                  <pic:nvPicPr>
+                    <pic:cNvPr id="6" name="Practica1.BMP"/>
+                    <pic:cNvPicPr/>
+                  </pic:nvPicPr>
+                  <pic:blipFill rotWithShape="1">
+                    <a:blip r:embed="rId7" cstate="print">
+                      <a:extLst>
+                        <a:ext uri="{28A0092B-C50C-407E-A947-70E740481C1C}">
+                          <a14:useLocalDpi xmlns:a14="http://schemas.microsoft.com/office/drawing/2010/main" val="0"/>
+                        </a:ext>
+                      </a:extLst>
+                    </a:blip>
+                    <a:srcRect l="11032" r="12763"/>
+                    <a:stretch/>
+                  </pic:blipFill>
+                  <pic:spPr bwMode="auto">
+                    <a:xfrm>
+                      <a:off x="0" y="0"/>
+                      <a:ext cx="4276725" cy="3945255"/>
+                    </a:xfrm>
+                    <a:prstGeom prst="rect">
+                      <a:avLst/>
+                    </a:prstGeom>
+                    <a:ln>
+                      <a:noFill/>
+                    </a:ln>
+                    <a:extLst>
+                      <a:ext uri="{53640926-AAD7-44D8-BBD7-CCE9431645EC}">
+                        <a14:shadowObscured xmlns:a14="http://schemas.microsoft.com/office/drawing/2010/main"/>
+                      </a:ext>
+                    </a:extLst>
+                  </pic:spPr>
+                </pic:pic>
+              </a:graphicData>
+            </a:graphic>
+          </wp:inline>
+        </w:drawing>
+      </w:r>
+      <w:bookmarkStart w:id="0" w:name="_GoBack"/>
+      <w:bookmarkEnd w:id="0"/>
+    </w:p>
+    <w:p>
+      <w:pPr>
         <w:ind w:left="708" w:hanging="708"/>
         <w:rPr>
           <w:b/>
@@ -11947,13 +12012,15 @@
         <w:t xml:space="preserve"> Oscar Emilio:</w:t>
       </w:r>
       <w:r>
-        <w:t xml:space="preserve"> Con respecto al problema planteado, no tuvimos problema alguno en diseñar una solución, sin embargo al momento de implementar tanto en VHDL como en Proteus fue necesario documentarnos, sobre todo para saber </w:t>
+        <w:t xml:space="preserve"> Con respecto al problema planteado, no tuvimos problema alguno en diseñar una solución, sin embargo al momento de implementar tanto en VHDL </w:t>
+      </w:r>
+      <w:r>
+        <w:lastRenderedPageBreak/>
+        <w:t xml:space="preserve">como en Proteus fue necesario documentarnos, sobre todo para saber </w:t>
       </w:r>
       <w:r>
         <w:t>cómo</w:t>
       </w:r>
-      <w:bookmarkStart w:id="0" w:name="_GoBack"/>
-      <w:bookmarkEnd w:id="0"/>
       <w:r>
         <w:t xml:space="preserve"> funcionaban los elementos que deseábamos utilizar</w:t>
       </w:r>
@@ -11972,7 +12039,7 @@
       <w:r>
         <w:t xml:space="preserve"> </w:t>
       </w:r>
-      <w:hyperlink r:id="rId7" w:history="1">
+      <w:hyperlink r:id="rId8" w:history="1">
         <w:r>
           <w:rPr>
             <w:rStyle w:val="Hyperlink"/>

</xml_diff>